<commit_message>
commit the newest part for testing
</commit_message>
<xml_diff>
--- a/documentation/laravel.docx
+++ b/documentation/laravel.docx
@@ -11,21 +11,36 @@
         </w:numPr>
         <w:spacing w:line="220" w:lineRule="atLeast"/>
         <w:ind w:firstLineChars="0"/>
-      </w:pPr>
-      <w:r>
-        <w:rPr>
-          <w:rFonts w:hint="eastAsia"/>
-        </w:rPr>
-        <w:t xml:space="preserve">install </w:t>
-      </w:r>
-      <w:proofErr w:type="spellStart"/>
-      <w:r>
-        <w:rPr>
-          <w:rFonts w:hint="eastAsia"/>
-        </w:rPr>
-        <w:t>php</w:t>
-      </w:r>
-      <w:proofErr w:type="spellEnd"/>
+        <w:rPr>
+          <w:rFonts w:hint="eastAsia"/>
+        </w:rPr>
+      </w:pPr>
+      <w:r>
+        <w:rPr>
+          <w:rFonts w:hint="eastAsia"/>
+        </w:rPr>
+        <w:t>install php</w:t>
+      </w:r>
+    </w:p>
+    <w:p>
+      <w:pPr>
+        <w:pStyle w:val="a3"/>
+        <w:numPr>
+          <w:ilvl w:val="0"/>
+          <w:numId w:val="1"/>
+        </w:numPr>
+        <w:spacing w:line="220" w:lineRule="atLeast"/>
+        <w:ind w:firstLineChars="0"/>
+      </w:pPr>
+      <w:r>
+        <w:rPr>
+          <w:rFonts w:hint="eastAsia"/>
+        </w:rPr>
+        <w:t xml:space="preserve">Use phpstorm </w:t>
+      </w:r>
+      <w:r>
+        <w:t>https://blog.jetbrains.com/phpstorm/2015/01/laravel-development-using-phpstorm/</w:t>
+      </w:r>
     </w:p>
     <w:p>
       <w:pPr>
@@ -72,6 +87,12 @@
         <w:rPr>
           <w:rFonts w:hint="eastAsia"/>
         </w:rPr>
+        <w:t xml:space="preserve">On terminal, run </w:t>
+      </w:r>
+      <w:r>
+        <w:rPr>
+          <w:rFonts w:hint="eastAsia"/>
+        </w:rPr>
         <w:t xml:space="preserve">composer global require </w:t>
       </w:r>
       <w:r>
@@ -158,9 +179,6 @@
         </w:numPr>
         <w:spacing w:line="220" w:lineRule="atLeast"/>
         <w:ind w:firstLineChars="0"/>
-        <w:rPr>
-          <w:rFonts w:hint="eastAsia"/>
-        </w:rPr>
       </w:pPr>
       <w:r>
         <w:rPr>
@@ -168,14 +186,18 @@
         </w:rPr>
         <w:t xml:space="preserve">use </w:t>
       </w:r>
-      <w:proofErr w:type="spellStart"/>
-      <w:r>
-        <w:rPr>
-          <w:rFonts w:hint="eastAsia"/>
-        </w:rPr>
-        <w:t>url</w:t>
-      </w:r>
-      <w:proofErr w:type="spellEnd"/>
+      <w:r>
+        <w:rPr>
+          <w:rFonts w:hint="eastAsia"/>
+        </w:rPr>
+        <w:t xml:space="preserve">url </w:t>
+      </w:r>
+      <w:r>
+        <w:rPr>
+          <w:rFonts w:hint="eastAsia"/>
+        </w:rPr>
+        <w:t>oauth/token to access access_token based on user</w:t>
+      </w:r>
       <w:r>
         <w:rPr>
           <w:rFonts w:hint="eastAsia"/>
@@ -186,20 +208,18 @@
         <w:rPr>
           <w:rFonts w:hint="eastAsia"/>
         </w:rPr>
-        <w:t>oauth/token to access access_token based on user</w:t>
-      </w:r>
-      <w:r>
-        <w:rPr>
-          <w:rFonts w:hint="eastAsia"/>
-        </w:rPr>
-        <w:t xml:space="preserve"> </w:t>
-      </w:r>
-      <w:r>
-        <w:rPr>
-          <w:rFonts w:hint="eastAsia"/>
-        </w:rPr>
         <w:t>email and password</w:t>
       </w:r>
+    </w:p>
+    <w:p>
+      <w:pPr>
+        <w:spacing w:line="220" w:lineRule="atLeast"/>
+      </w:pPr>
+    </w:p>
+    <w:p>
+      <w:pPr>
+        <w:spacing w:line="220" w:lineRule="atLeast"/>
+      </w:pPr>
     </w:p>
     <w:p>
       <w:pPr>

</xml_diff>